<commit_message>
Documents -- Coding Standards
Updated Coding Standards
</commit_message>
<xml_diff>
--- a/Documents/Coding Standards/CodingStandardsFinal.docx
+++ b/Documents/Coding Standards/CodingStandardsFinal.docx
@@ -1399,14 +1399,7 @@
           <w:rFonts w:ascii="Times New Roman" w:eastAsia="Times New Roman" w:hAnsi="Times New Roman" w:cs="Times New Roman"/>
           <w:sz w:val="24"/>
         </w:rPr>
-        <w:t>ub for developer</w:t>
-      </w:r>
-      <w:r>
-        <w:rPr>
-          <w:rFonts w:ascii="Times New Roman" w:eastAsia="Times New Roman" w:hAnsi="Times New Roman" w:cs="Times New Roman"/>
-          <w:sz w:val="24"/>
-        </w:rPr>
-        <w:t xml:space="preserve">s to reference when needed. </w:t>
+        <w:t xml:space="preserve">ub for developers to reference when needed. </w:t>
       </w:r>
       <w:r>
         <w:rPr>
@@ -1434,7 +1427,14 @@
           <w:rFonts w:ascii="Times New Roman" w:eastAsia="Times New Roman" w:hAnsi="Times New Roman" w:cs="Times New Roman"/>
           <w:sz w:val="24"/>
         </w:rPr>
-        <w:t xml:space="preserve">All developers will ensure their </w:t>
+        <w:t>All developers will ensure their</w:t>
+      </w:r>
+      <w:r>
+        <w:rPr>
+          <w:rFonts w:ascii="Times New Roman" w:eastAsia="Times New Roman" w:hAnsi="Times New Roman" w:cs="Times New Roman"/>
+          <w:sz w:val="24"/>
+        </w:rPr>
+        <w:t xml:space="preserve"> </w:t>
       </w:r>
       <w:r>
         <w:rPr>
@@ -1448,14 +1448,7 @@
           <w:rFonts w:ascii="Times New Roman" w:eastAsia="Times New Roman" w:hAnsi="Times New Roman" w:cs="Times New Roman"/>
           <w:sz w:val="24"/>
         </w:rPr>
-        <w:t xml:space="preserve">settings are set to </w:t>
-      </w:r>
-      <w:r>
-        <w:rPr>
-          <w:rFonts w:ascii="Times New Roman" w:eastAsia="Times New Roman" w:hAnsi="Times New Roman" w:cs="Times New Roman"/>
-          <w:sz w:val="24"/>
-        </w:rPr>
-        <w:t xml:space="preserve">Consolas size ten. </w:t>
+        <w:t xml:space="preserve">settings are set to Consolas size ten. </w:t>
       </w:r>
       <w:r>
         <w:rPr>
@@ -1511,14 +1504,7 @@
           <w:rFonts w:ascii="Times New Roman" w:eastAsia="Times New Roman" w:hAnsi="Times New Roman" w:cs="Times New Roman"/>
           <w:sz w:val="24"/>
         </w:rPr>
-        <w:t>Naming of files will use the default C# method of using the class na</w:t>
-      </w:r>
-      <w:r>
-        <w:rPr>
-          <w:rFonts w:ascii="Times New Roman" w:eastAsia="Times New Roman" w:hAnsi="Times New Roman" w:cs="Times New Roman"/>
-          <w:sz w:val="24"/>
-        </w:rPr>
-        <w:t xml:space="preserve">me for the file name. </w:t>
+        <w:t xml:space="preserve">Naming of files will use the default C# method of using the class name for the file name. </w:t>
       </w:r>
       <w:r>
         <w:rPr>
@@ -1578,14 +1564,7 @@
           <w:rFonts w:ascii="Times New Roman" w:eastAsia="Times New Roman" w:hAnsi="Times New Roman" w:cs="Times New Roman"/>
           <w:sz w:val="24"/>
         </w:rPr>
-        <w:t xml:space="preserve">A file will </w:t>
-      </w:r>
-      <w:r>
-        <w:rPr>
-          <w:rFonts w:ascii="Times New Roman" w:eastAsia="Times New Roman" w:hAnsi="Times New Roman" w:cs="Times New Roman"/>
-          <w:sz w:val="24"/>
-        </w:rPr>
-        <w:t xml:space="preserve">contain </w:t>
+        <w:t xml:space="preserve">A file will contain </w:t>
       </w:r>
       <w:r>
         <w:rPr>
@@ -1627,14 +1606,7 @@
           <w:rFonts w:ascii="Times New Roman" w:eastAsia="Times New Roman" w:hAnsi="Times New Roman" w:cs="Times New Roman"/>
           <w:sz w:val="24"/>
         </w:rPr>
-        <w:t xml:space="preserve"> and can also be found on the team’s Team Fo</w:t>
-      </w:r>
-      <w:r>
-        <w:rPr>
-          <w:rFonts w:ascii="Times New Roman" w:eastAsia="Times New Roman" w:hAnsi="Times New Roman" w:cs="Times New Roman"/>
-          <w:sz w:val="24"/>
-        </w:rPr>
-        <w:t>undation Server.</w:t>
+        <w:t xml:space="preserve"> and can also be found on the team’s Team Foundation Server.</w:t>
       </w:r>
       <w:r>
         <w:rPr>
@@ -1828,15 +1800,7 @@
           <w:sz w:val="20"/>
           <w:szCs w:val="20"/>
         </w:rPr>
-        <w:t>Example</w:t>
-      </w:r>
-      <w:r>
-        <w:rPr>
-          <w:rFonts w:ascii="Consolas" w:eastAsia="Times New Roman" w:hAnsi="Consolas" w:cs="Consolas"/>
-          <w:sz w:val="20"/>
-          <w:szCs w:val="20"/>
-        </w:rPr>
-        <w:t>Method</w:t>
+        <w:t>ExampleMethod</w:t>
       </w:r>
       <w:proofErr w:type="spellEnd"/>
       <w:r>
@@ -2241,14 +2205,7 @@
           <w:rFonts w:ascii="Times New Roman" w:eastAsia="Times New Roman" w:hAnsi="Times New Roman" w:cs="Times New Roman"/>
           <w:sz w:val="24"/>
         </w:rPr>
-        <w:t>Any constant variables or data members will be</w:t>
-      </w:r>
-      <w:r>
-        <w:rPr>
-          <w:rFonts w:ascii="Times New Roman" w:eastAsia="Times New Roman" w:hAnsi="Times New Roman" w:cs="Times New Roman"/>
-          <w:sz w:val="24"/>
-        </w:rPr>
-        <w:t xml:space="preserve"> named using all capital letters with words separated by underscores. </w:t>
+        <w:t xml:space="preserve">Any constant variables or data members will be named using all capital letters with words separated by underscores. </w:t>
       </w:r>
       <w:r>
         <w:rPr>
@@ -2360,14 +2317,21 @@
           <w:rFonts w:ascii="Times New Roman" w:eastAsia="Times New Roman" w:hAnsi="Times New Roman" w:cs="Times New Roman"/>
           <w:sz w:val="24"/>
         </w:rPr>
-        <w:t>Each class will contain a header which will include the following information: the name of the class, a description of the class, a table of modifica</w:t>
-      </w:r>
-      <w:r>
-        <w:rPr>
-          <w:rFonts w:ascii="Times New Roman" w:eastAsia="Times New Roman" w:hAnsi="Times New Roman" w:cs="Times New Roman"/>
-          <w:sz w:val="24"/>
-        </w:rPr>
-        <w:t xml:space="preserve">tion history including the modification date, initials of the developer, and the changes which were made. </w:t>
+        <w:t xml:space="preserve">Each class will contain a header which will include the following information: the name of the class, a description of the class, a table of modification history including the modification date, initials of the developer, and the changes </w:t>
+      </w:r>
+      <w:r>
+        <w:rPr>
+          <w:rFonts w:ascii="Times New Roman" w:eastAsia="Times New Roman" w:hAnsi="Times New Roman" w:cs="Times New Roman"/>
+          <w:sz w:val="24"/>
+        </w:rPr>
+        <w:t>that</w:t>
+      </w:r>
+      <w:r>
+        <w:rPr>
+          <w:rFonts w:ascii="Times New Roman" w:eastAsia="Times New Roman" w:hAnsi="Times New Roman" w:cs="Times New Roman"/>
+          <w:sz w:val="24"/>
+        </w:rPr>
+        <w:t xml:space="preserve"> were made. </w:t>
       </w:r>
       <w:r>
         <w:rPr>
@@ -2419,14 +2383,7 @@
           <w:rFonts w:ascii="Times New Roman" w:eastAsia="Times New Roman" w:hAnsi="Times New Roman" w:cs="Times New Roman"/>
           <w:sz w:val="24"/>
         </w:rPr>
-        <w:t>Each method will contain a header including the name of the method, the author(s), the input (parameter</w:t>
-      </w:r>
-      <w:r>
-        <w:rPr>
-          <w:rFonts w:ascii="Times New Roman" w:eastAsia="Times New Roman" w:hAnsi="Times New Roman" w:cs="Times New Roman"/>
-          <w:sz w:val="24"/>
-        </w:rPr>
-        <w:t>s), what will be returned, and a description of the method</w:t>
+        <w:t>Each method will contain a header including the name of the method, the author(s), the input (parameters), what will be returned, and a description of the method</w:t>
       </w:r>
       <w:r>
         <w:rPr>
@@ -2454,7 +2411,35 @@
           <w:rFonts w:ascii="Times New Roman" w:eastAsia="Times New Roman" w:hAnsi="Times New Roman" w:cs="Times New Roman"/>
           <w:sz w:val="24"/>
         </w:rPr>
-        <w:t xml:space="preserve">If the method does not use input or have a return value, the field will contain N/A. </w:t>
+        <w:t xml:space="preserve">If the method does not use input or have a return value, the field will contain </w:t>
+      </w:r>
+      <w:r>
+        <w:rPr>
+          <w:rFonts w:ascii="Times New Roman" w:eastAsia="Times New Roman" w:hAnsi="Times New Roman" w:cs="Times New Roman"/>
+          <w:sz w:val="24"/>
+        </w:rPr>
+        <w:t>“</w:t>
+      </w:r>
+      <w:r>
+        <w:rPr>
+          <w:rFonts w:ascii="Times New Roman" w:eastAsia="Times New Roman" w:hAnsi="Times New Roman" w:cs="Times New Roman"/>
+          <w:sz w:val="24"/>
+        </w:rPr>
+        <w:t>N/A.</w:t>
+      </w:r>
+      <w:r>
+        <w:rPr>
+          <w:rFonts w:ascii="Times New Roman" w:eastAsia="Times New Roman" w:hAnsi="Times New Roman" w:cs="Times New Roman"/>
+          <w:sz w:val="24"/>
+        </w:rPr>
+        <w:t>”</w:t>
+      </w:r>
+      <w:r>
+        <w:rPr>
+          <w:rFonts w:ascii="Times New Roman" w:eastAsia="Times New Roman" w:hAnsi="Times New Roman" w:cs="Times New Roman"/>
+          <w:sz w:val="24"/>
+        </w:rPr>
+        <w:t xml:space="preserve"> </w:t>
       </w:r>
       <w:r>
         <w:rPr>
@@ -2590,15 +2575,7 @@
           <w:sz w:val="20"/>
           <w:szCs w:val="20"/>
         </w:rPr>
-        <w:t xml:space="preserve">* Line </w:t>
-      </w:r>
-      <w:r>
-        <w:rPr>
-          <w:rFonts w:ascii="Consolas" w:eastAsia="Times New Roman" w:hAnsi="Consolas" w:cs="Consolas"/>
-          <w:sz w:val="20"/>
-          <w:szCs w:val="20"/>
-        </w:rPr>
-        <w:t>one.</w:t>
+        <w:t>* Line one.</w:t>
       </w:r>
     </w:p>
     <w:p>
@@ -2731,14 +2708,7 @@
           <w:rFonts w:ascii="Times New Roman" w:eastAsia="Times New Roman" w:hAnsi="Times New Roman" w:cs="Times New Roman"/>
           <w:sz w:val="24"/>
         </w:rPr>
-        <w:t xml:space="preserve">Single line comments will look like </w:t>
-      </w:r>
-      <w:r>
-        <w:rPr>
-          <w:rFonts w:ascii="Times New Roman" w:eastAsia="Times New Roman" w:hAnsi="Times New Roman" w:cs="Times New Roman"/>
-          <w:sz w:val="24"/>
-        </w:rPr>
-        <w:t>the following:</w:t>
+        <w:t>Single line comments will look like the following:</w:t>
       </w:r>
     </w:p>
     <w:p>
@@ -2869,15 +2839,7 @@
           <w:b/>
           <w:sz w:val="24"/>
         </w:rPr>
-        <w:t>Clas</w:t>
-      </w:r>
-      <w:r>
-        <w:rPr>
-          <w:rFonts w:ascii="Times New Roman" w:eastAsia="Times New Roman" w:hAnsi="Times New Roman" w:cs="Times New Roman"/>
-          <w:b/>
-          <w:sz w:val="24"/>
-        </w:rPr>
-        <w:t>s Structure</w:t>
+        <w:t>Class Structure</w:t>
       </w:r>
     </w:p>
     <w:p>
@@ -3436,7 +3398,7 @@
           <w:sz w:val="24"/>
         </w:rPr>
         <w:lastRenderedPageBreak/>
-        <w:t xml:space="preserve">Note there are is no whitespace after the opening brace or before the closing brace. </w:t>
+        <w:t xml:space="preserve">Note there is no whitespace after the opening brace or before the closing brace. </w:t>
       </w:r>
       <w:r>
         <w:rPr>
@@ -3450,14 +3412,7 @@
           <w:rFonts w:ascii="Times New Roman" w:eastAsia="Times New Roman" w:hAnsi="Times New Roman" w:cs="Times New Roman"/>
           <w:sz w:val="24"/>
         </w:rPr>
-        <w:t xml:space="preserve">Curly braces will not be used for blocks with </w:t>
-      </w:r>
-      <w:r>
-        <w:rPr>
-          <w:rFonts w:ascii="Times New Roman" w:eastAsia="Times New Roman" w:hAnsi="Times New Roman" w:cs="Times New Roman"/>
-          <w:sz w:val="24"/>
-        </w:rPr>
-        <w:t>one stat</w:t>
+        <w:t>Curly braces will not be used for blocks with one stat</w:t>
       </w:r>
       <w:r>
         <w:rPr>
@@ -3513,14 +3468,7 @@
           <w:rFonts w:ascii="Times New Roman" w:eastAsia="Times New Roman" w:hAnsi="Times New Roman" w:cs="Times New Roman"/>
           <w:sz w:val="24"/>
         </w:rPr>
-        <w:t>Variables declared in each block will be ordered alphabetically first by the type name, then by the vari</w:t>
-      </w:r>
-      <w:r>
-        <w:rPr>
-          <w:rFonts w:ascii="Times New Roman" w:eastAsia="Times New Roman" w:hAnsi="Times New Roman" w:cs="Times New Roman"/>
-          <w:sz w:val="24"/>
-        </w:rPr>
-        <w:t xml:space="preserve">able name. </w:t>
+        <w:t xml:space="preserve">Variables declared in each block will be ordered alphabetically first by the type name, then by the variable name. </w:t>
       </w:r>
       <w:r>
         <w:rPr>
@@ -3732,15 +3680,7 @@
           <w:sz w:val="20"/>
           <w:szCs w:val="20"/>
         </w:rPr>
-        <w:t xml:space="preserve">    </w:t>
-      </w:r>
-      <w:r>
-        <w:rPr>
-          <w:rFonts w:ascii="Consolas" w:eastAsia="Times New Roman" w:hAnsi="Consolas" w:cs="Consolas"/>
-          <w:sz w:val="20"/>
-          <w:szCs w:val="20"/>
-        </w:rPr>
-        <w:t>/* Statement go</w:t>
+        <w:t xml:space="preserve">    /* Statement go</w:t>
       </w:r>
       <w:r>
         <w:rPr>
@@ -3822,14 +3762,7 @@
           <w:rFonts w:ascii="Times New Roman" w:eastAsia="Times New Roman" w:hAnsi="Times New Roman" w:cs="Times New Roman"/>
           <w:sz w:val="24"/>
         </w:rPr>
-        <w:t>More examples of b</w:t>
-      </w:r>
-      <w:r>
-        <w:rPr>
-          <w:rFonts w:ascii="Times New Roman" w:eastAsia="Times New Roman" w:hAnsi="Times New Roman" w:cs="Times New Roman"/>
-          <w:sz w:val="24"/>
-        </w:rPr>
-        <w:t xml:space="preserve">locks are given in Section </w:t>
+        <w:t xml:space="preserve">More examples of blocks are given in Section </w:t>
       </w:r>
       <w:r>
         <w:rPr>
@@ -4224,6 +4157,8 @@
       <w:r>
         <w:br w:type="page"/>
       </w:r>
+      <w:bookmarkStart w:id="0" w:name="_GoBack"/>
+      <w:bookmarkEnd w:id="0"/>
     </w:p>
     <w:p>
       <w:pPr>
@@ -4326,15 +4261,7 @@
           <w:sz w:val="20"/>
           <w:szCs w:val="20"/>
         </w:rPr>
-        <w:t>System.Collections.Ge</w:t>
-      </w:r>
-      <w:r>
-        <w:rPr>
-          <w:rFonts w:ascii="Consolas" w:eastAsia="Times New Roman" w:hAnsi="Consolas" w:cs="Consolas"/>
-          <w:sz w:val="20"/>
-          <w:szCs w:val="20"/>
-        </w:rPr>
-        <w:t>neric</w:t>
+        <w:t>System.Collections.Generic</w:t>
       </w:r>
       <w:proofErr w:type="spellEnd"/>
       <w:r>
@@ -4781,15 +4708,7 @@
           <w:sz w:val="20"/>
           <w:szCs w:val="20"/>
         </w:rPr>
-        <w:t xml:space="preserve"> * ====</w:t>
-      </w:r>
-      <w:r>
-        <w:rPr>
-          <w:rFonts w:ascii="Consolas" w:eastAsia="Times New Roman" w:hAnsi="Consolas" w:cs="Consolas"/>
-          <w:sz w:val="20"/>
-          <w:szCs w:val="20"/>
-        </w:rPr>
-        <w:t xml:space="preserve">====================================================         </w:t>
+        <w:t xml:space="preserve"> * ========================================================         </w:t>
       </w:r>
     </w:p>
     <w:p>
@@ -5227,15 +5146,7 @@
           <w:sz w:val="20"/>
           <w:szCs w:val="20"/>
         </w:rPr>
-        <w:t xml:space="preserve"> str</w:t>
-      </w:r>
-      <w:r>
-        <w:rPr>
-          <w:rFonts w:ascii="Consolas" w:eastAsia="Times New Roman" w:hAnsi="Consolas" w:cs="Consolas"/>
-          <w:sz w:val="20"/>
-          <w:szCs w:val="20"/>
-        </w:rPr>
-        <w:t>ing EXAMPLE_PROTECTED_CONSTANT = "This is a protected constant.";</w:t>
+        <w:t xml:space="preserve"> string EXAMPLE_PROTECTED_CONSTANT = "This is a protected constant.";</w:t>
       </w:r>
     </w:p>
     <w:p>
@@ -5466,15 +5377,7 @@
           <w:sz w:val="20"/>
           <w:szCs w:val="20"/>
         </w:rPr>
-        <w:t>exa</w:t>
-      </w:r>
-      <w:r>
-        <w:rPr>
-          <w:rFonts w:ascii="Consolas" w:eastAsia="Times New Roman" w:hAnsi="Consolas" w:cs="Consolas"/>
-          <w:sz w:val="20"/>
-          <w:szCs w:val="20"/>
-        </w:rPr>
-        <w:t>mplePublicInteger</w:t>
+        <w:t>examplePublicInteger</w:t>
       </w:r>
       <w:proofErr w:type="spellEnd"/>
       <w:r>
@@ -5926,15 +5829,7 @@
           <w:sz w:val="20"/>
           <w:szCs w:val="20"/>
         </w:rPr>
-        <w:t xml:space="preserve">         * R</w:t>
-      </w:r>
-      <w:r>
-        <w:rPr>
-          <w:rFonts w:ascii="Consolas" w:eastAsia="Times New Roman" w:hAnsi="Consolas" w:cs="Consolas"/>
-          <w:sz w:val="20"/>
-          <w:szCs w:val="20"/>
-        </w:rPr>
-        <w:t>eturn:      N/A</w:t>
+        <w:t xml:space="preserve">         * Return:      N/A</w:t>
       </w:r>
     </w:p>
     <w:p>
@@ -6230,15 +6125,7 @@
           <w:sz w:val="20"/>
           <w:szCs w:val="20"/>
         </w:rPr>
-        <w:t xml:space="preserve">            /*</w:t>
-      </w:r>
-      <w:r>
-        <w:rPr>
-          <w:rFonts w:ascii="Consolas" w:eastAsia="Times New Roman" w:hAnsi="Consolas" w:cs="Consolas"/>
-          <w:sz w:val="20"/>
-          <w:szCs w:val="20"/>
-        </w:rPr>
-        <w:t xml:space="preserve"> Single line comments are formatted like this. */</w:t>
+        <w:t xml:space="preserve">            /* Single line comments are formatted like this. */</w:t>
       </w:r>
     </w:p>
     <w:p>
@@ -6299,8 +6186,6 @@
           <w:szCs w:val="20"/>
         </w:rPr>
       </w:pPr>
-      <w:bookmarkStart w:id="0" w:name="_GoBack"/>
-      <w:bookmarkEnd w:id="0"/>
     </w:p>
     <w:p>
       <w:pPr>
@@ -6633,15 +6518,7 @@
           <w:sz w:val="20"/>
           <w:szCs w:val="20"/>
         </w:rPr>
-        <w:t xml:space="preserve">     </w:t>
-      </w:r>
-      <w:r>
-        <w:rPr>
-          <w:rFonts w:ascii="Consolas" w:eastAsia="Times New Roman" w:hAnsi="Consolas" w:cs="Consolas"/>
-          <w:sz w:val="20"/>
-          <w:szCs w:val="20"/>
-        </w:rPr>
-        <w:t xml:space="preserve">       </w:t>
+        <w:t xml:space="preserve">            </w:t>
       </w:r>
       <w:proofErr w:type="gramStart"/>
       <w:r>
@@ -6891,15 +6768,7 @@
           <w:sz w:val="20"/>
           <w:szCs w:val="20"/>
         </w:rPr>
-        <w:t xml:space="preserve">         * Au</w:t>
-      </w:r>
-      <w:r>
-        <w:rPr>
-          <w:rFonts w:ascii="Consolas" w:eastAsia="Times New Roman" w:hAnsi="Consolas" w:cs="Consolas"/>
-          <w:sz w:val="20"/>
-          <w:szCs w:val="20"/>
-        </w:rPr>
-        <w:t>thor(s):   First Last</w:t>
+        <w:t xml:space="preserve">         * Author(s):   First Last</w:t>
       </w:r>
     </w:p>
     <w:p>
@@ -7032,15 +6901,7 @@
           <w:sz w:val="20"/>
           <w:szCs w:val="20"/>
         </w:rPr>
-        <w:t xml:space="preserve">         *              (include any non-retu</w:t>
-      </w:r>
-      <w:r>
-        <w:rPr>
-          <w:rFonts w:ascii="Consolas" w:eastAsia="Times New Roman" w:hAnsi="Consolas" w:cs="Consolas"/>
-          <w:sz w:val="20"/>
-          <w:szCs w:val="20"/>
-        </w:rPr>
-        <w:t xml:space="preserve">rned output, i.e. </w:t>
+        <w:t xml:space="preserve">         *              (include any non-returned output, i.e. </w:t>
       </w:r>
     </w:p>
     <w:p>
@@ -7515,15 +7376,7 @@
           <w:sz w:val="20"/>
           <w:szCs w:val="20"/>
         </w:rPr>
-        <w:t xml:space="preserve">         *              passed to i</w:t>
-      </w:r>
-      <w:r>
-        <w:rPr>
-          <w:rFonts w:ascii="Consolas" w:eastAsia="Times New Roman" w:hAnsi="Consolas" w:cs="Consolas"/>
-          <w:sz w:val="20"/>
-          <w:szCs w:val="20"/>
-        </w:rPr>
-        <w:t>t to the console.</w:t>
+        <w:t xml:space="preserve">         *              passed to it to the console.</w:t>
       </w:r>
     </w:p>
     <w:p>
@@ -7628,15 +7481,7 @@
           <w:sz w:val="20"/>
           <w:szCs w:val="20"/>
         </w:rPr>
-        <w:t xml:space="preserve">         **************************************************</w:t>
-      </w:r>
-      <w:r>
-        <w:rPr>
-          <w:rFonts w:ascii="Consolas" w:eastAsia="Times New Roman" w:hAnsi="Consolas" w:cs="Consolas"/>
-          <w:sz w:val="20"/>
-          <w:szCs w:val="20"/>
-        </w:rPr>
-        <w:t>********/</w:t>
+        <w:t xml:space="preserve">         **********************************************************/</w:t>
       </w:r>
     </w:p>
     <w:p>
@@ -8198,15 +8043,7 @@
           <w:sz w:val="20"/>
           <w:szCs w:val="20"/>
         </w:rPr>
-        <w:t xml:space="preserve">            /* Brief description of what will trigger the</w:t>
-      </w:r>
-      <w:r>
-        <w:rPr>
-          <w:rFonts w:ascii="Consolas" w:eastAsia="Times New Roman" w:hAnsi="Consolas" w:cs="Consolas"/>
-          <w:sz w:val="20"/>
-          <w:szCs w:val="20"/>
-        </w:rPr>
-        <w:t xml:space="preserve"> else and what will occur */</w:t>
+        <w:t xml:space="preserve">            /* Brief description of what will trigger the else and what will occur */</w:t>
       </w:r>
     </w:p>
     <w:p>
@@ -8519,15 +8356,7 @@
           <w:sz w:val="20"/>
           <w:szCs w:val="20"/>
         </w:rPr>
-        <w:t xml:space="preserve">        /**************</w:t>
-      </w:r>
-      <w:r>
-        <w:rPr>
-          <w:rFonts w:ascii="Consolas" w:eastAsia="Times New Roman" w:hAnsi="Consolas" w:cs="Consolas"/>
-          <w:sz w:val="20"/>
-          <w:szCs w:val="20"/>
-        </w:rPr>
-        <w:t>********************************************</w:t>
+        <w:t xml:space="preserve">        /**********************************************************</w:t>
       </w:r>
     </w:p>
     <w:p>
@@ -9038,15 +8867,7 @@
           <w:sz w:val="20"/>
           <w:szCs w:val="20"/>
         </w:rPr>
-        <w:t xml:space="preserve">           </w:t>
-      </w:r>
-      <w:r>
-        <w:rPr>
-          <w:rFonts w:ascii="Consolas" w:eastAsia="Times New Roman" w:hAnsi="Consolas" w:cs="Consolas"/>
-          <w:sz w:val="20"/>
-          <w:szCs w:val="20"/>
-        </w:rPr>
-        <w:t xml:space="preserve"> </w:t>
+        <w:t xml:space="preserve">            </w:t>
       </w:r>
       <w:proofErr w:type="gramStart"/>
       <w:r>
@@ -9288,7 +9109,7 @@
             <w:sz w:val="24"/>
             <w:szCs w:val="24"/>
           </w:rPr>
-          <w:t>6</w:t>
+          <w:t>8</w:t>
         </w:r>
         <w:r>
           <w:rPr>
@@ -10548,7 +10369,7 @@
 </file>
 
 <file path=customXml/itemProps1.xml><?xml version="1.0" encoding="utf-8"?>
-<ds:datastoreItem xmlns:ds="http://schemas.openxmlformats.org/officeDocument/2006/customXml" ds:itemID="{A18816F8-1016-47C4-9DE3-9748351C6478}">
+<ds:datastoreItem xmlns:ds="http://schemas.openxmlformats.org/officeDocument/2006/customXml" ds:itemID="{E55BB8C7-9587-45A7-9ABA-DED8E5AC94A4}">
   <ds:schemaRefs>
     <ds:schemaRef ds:uri="http://schemas.openxmlformats.org/officeDocument/2006/bibliography"/>
   </ds:schemaRefs>

</xml_diff>